<commit_message>
Completamento sdd 3.7 e 4, aggiornamento ucd rad
</commit_message>
<xml_diff>
--- a/DocumentazioneSDD/Sottosistemi/4.docx
+++ b/DocumentazioneSDD/Sottosistemi/4.docx
@@ -20,18 +20,31 @@
           <w:tcPr>
             <w:tcW w:w="9702" w:type="dxa"/>
             <w:gridSpan w:val="2"/>
+            <w:shd w:val="clear" w:color="auto" w:fill="2E74B5"/>
           </w:tcPr>
           <w:p>
             <w:pPr>
               <w:jc w:val="center"/>
-            </w:pPr>
-            <w:r>
+              <w:rPr>
+                <w:rFonts w:ascii="Century Gothic" w:hAnsi="Century Gothic"/>
+                <w:color w:val="FFFFFF" w:themeColor="background1"/>
+              </w:rPr>
+            </w:pPr>
+            <w:r>
+              <w:rPr>
+                <w:rFonts w:ascii="Century Gothic" w:hAnsi="Century Gothic"/>
+                <w:color w:val="FFFFFF" w:themeColor="background1"/>
+              </w:rPr>
               <w:t>Data Access</w:t>
             </w:r>
           </w:p>
           <w:p>
             <w:pPr>
               <w:jc w:val="center"/>
+              <w:rPr>
+                <w:rFonts w:ascii="Century Gothic" w:hAnsi="Century Gothic"/>
+                <w:color w:val="FFFFFF" w:themeColor="background1"/>
+              </w:rPr>
             </w:pPr>
           </w:p>
         </w:tc>
@@ -43,30 +56,51 @@
         <w:tc>
           <w:tcPr>
             <w:tcW w:w="2689" w:type="dxa"/>
+            <w:shd w:val="clear" w:color="auto" w:fill="2E74B5"/>
           </w:tcPr>
           <w:p>
             <w:pPr>
               <w:jc w:val="center"/>
-            </w:pPr>
-            <w:r>
+              <w:rPr>
+                <w:rFonts w:ascii="Century Gothic" w:hAnsi="Century Gothic"/>
+                <w:color w:val="FFFFFF" w:themeColor="background1"/>
+              </w:rPr>
+            </w:pPr>
+            <w:r>
+              <w:rPr>
+                <w:rFonts w:ascii="Century Gothic" w:hAnsi="Century Gothic"/>
+                <w:color w:val="FFFFFF" w:themeColor="background1"/>
+              </w:rPr>
               <w:t>Servizio</w:t>
             </w:r>
           </w:p>
           <w:p>
             <w:pPr>
               <w:jc w:val="center"/>
+              <w:rPr>
+                <w:rFonts w:ascii="Century Gothic" w:hAnsi="Century Gothic"/>
+                <w:color w:val="FFFFFF" w:themeColor="background1"/>
+              </w:rPr>
             </w:pPr>
           </w:p>
         </w:tc>
         <w:tc>
           <w:tcPr>
             <w:tcW w:w="7013" w:type="dxa"/>
+            <w:shd w:val="clear" w:color="auto" w:fill="2E74B5"/>
           </w:tcPr>
           <w:p>
             <w:pPr>
               <w:jc w:val="center"/>
-            </w:pPr>
-            <w:r>
+              <w:rPr>
+                <w:rFonts w:ascii="Century Gothic" w:hAnsi="Century Gothic"/>
+              </w:rPr>
+            </w:pPr>
+            <w:r>
+              <w:rPr>
+                <w:rFonts w:ascii="Century Gothic" w:hAnsi="Century Gothic"/>
+                <w:color w:val="FFFFFF" w:themeColor="background1"/>
+              </w:rPr>
               <w:t>Descrizione</w:t>
             </w:r>
           </w:p>
@@ -79,15 +113,34 @@
         <w:tc>
           <w:tcPr>
             <w:tcW w:w="2689" w:type="dxa"/>
-          </w:tcPr>
-          <w:p>
-            <w:r>
+            <w:shd w:val="clear" w:color="auto" w:fill="2E74B5"/>
+          </w:tcPr>
+          <w:p>
+            <w:pPr>
+              <w:rPr>
+                <w:rFonts w:ascii="Century Gothic" w:hAnsi="Century Gothic"/>
+                <w:color w:val="FFFFFF" w:themeColor="background1"/>
+              </w:rPr>
+            </w:pPr>
+            <w:r>
+              <w:rPr>
+                <w:rFonts w:ascii="Century Gothic" w:hAnsi="Century Gothic"/>
+                <w:color w:val="FFFFFF" w:themeColor="background1"/>
+              </w:rPr>
               <w:t xml:space="preserve">Caricamento </w:t>
             </w:r>
             <w:r>
+              <w:rPr>
+                <w:rFonts w:ascii="Century Gothic" w:hAnsi="Century Gothic"/>
+                <w:color w:val="FFFFFF" w:themeColor="background1"/>
+              </w:rPr>
               <w:t>U</w:t>
             </w:r>
             <w:r>
+              <w:rPr>
+                <w:rFonts w:ascii="Century Gothic" w:hAnsi="Century Gothic"/>
+                <w:color w:val="FFFFFF" w:themeColor="background1"/>
+              </w:rPr>
               <w:t>tente</w:t>
             </w:r>
           </w:p>
@@ -97,19 +150,39 @@
             <w:tcW w:w="7013" w:type="dxa"/>
           </w:tcPr>
           <w:p>
-            <w:r>
+            <w:pPr>
+              <w:rPr>
+                <w:rFonts w:ascii="Century Gothic" w:hAnsi="Century Gothic"/>
+              </w:rPr>
+            </w:pPr>
+            <w:r>
+              <w:rPr>
+                <w:rFonts w:ascii="Century Gothic" w:hAnsi="Century Gothic"/>
+              </w:rPr>
               <w:t xml:space="preserve">Restituisce </w:t>
             </w:r>
             <w:r>
+              <w:rPr>
+                <w:rFonts w:ascii="Century Gothic" w:hAnsi="Century Gothic"/>
+              </w:rPr>
               <w:t>l’U</w:t>
             </w:r>
             <w:r>
+              <w:rPr>
+                <w:rFonts w:ascii="Century Gothic" w:hAnsi="Century Gothic"/>
+              </w:rPr>
               <w:t>tente</w:t>
             </w:r>
             <w:r>
+              <w:rPr>
+                <w:rFonts w:ascii="Century Gothic" w:hAnsi="Century Gothic"/>
+              </w:rPr>
               <w:t xml:space="preserve"> dal DB</w:t>
             </w:r>
             <w:r>
+              <w:rPr>
+                <w:rFonts w:ascii="Century Gothic" w:hAnsi="Century Gothic"/>
+              </w:rPr>
               <w:t xml:space="preserve"> i cui campi username e password coincidono con i valori dati dal chiamante</w:t>
             </w:r>
           </w:p>
@@ -122,15 +195,34 @@
         <w:tc>
           <w:tcPr>
             <w:tcW w:w="2689" w:type="dxa"/>
-          </w:tcPr>
-          <w:p>
-            <w:r>
+            <w:shd w:val="clear" w:color="auto" w:fill="2E74B5"/>
+          </w:tcPr>
+          <w:p>
+            <w:pPr>
+              <w:rPr>
+                <w:rFonts w:ascii="Century Gothic" w:hAnsi="Century Gothic"/>
+                <w:color w:val="FFFFFF" w:themeColor="background1"/>
+              </w:rPr>
+            </w:pPr>
+            <w:r>
+              <w:rPr>
+                <w:rFonts w:ascii="Century Gothic" w:hAnsi="Century Gothic"/>
+                <w:color w:val="FFFFFF" w:themeColor="background1"/>
+              </w:rPr>
               <w:t xml:space="preserve">Caricamento </w:t>
             </w:r>
             <w:r>
+              <w:rPr>
+                <w:rFonts w:ascii="Century Gothic" w:hAnsi="Century Gothic"/>
+                <w:color w:val="FFFFFF" w:themeColor="background1"/>
+              </w:rPr>
               <w:t>P</w:t>
             </w:r>
             <w:r>
+              <w:rPr>
+                <w:rFonts w:ascii="Century Gothic" w:hAnsi="Century Gothic"/>
+                <w:color w:val="FFFFFF" w:themeColor="background1"/>
+              </w:rPr>
               <w:t>rodotto</w:t>
             </w:r>
           </w:p>
@@ -140,23 +232,49 @@
             <w:tcW w:w="7013" w:type="dxa"/>
           </w:tcPr>
           <w:p>
-            <w:r>
+            <w:pPr>
+              <w:rPr>
+                <w:rFonts w:ascii="Century Gothic" w:hAnsi="Century Gothic"/>
+              </w:rPr>
+            </w:pPr>
+            <w:r>
+              <w:rPr>
+                <w:rFonts w:ascii="Century Gothic" w:hAnsi="Century Gothic"/>
+              </w:rPr>
               <w:t>Restituisce</w:t>
             </w:r>
             <w:r>
+              <w:rPr>
+                <w:rFonts w:ascii="Century Gothic" w:hAnsi="Century Gothic"/>
+              </w:rPr>
               <w:t xml:space="preserve"> tutti i campi del</w:t>
             </w:r>
             <w:r>
+              <w:rPr>
+                <w:rFonts w:ascii="Century Gothic" w:hAnsi="Century Gothic"/>
+              </w:rPr>
               <w:t xml:space="preserve"> P</w:t>
             </w:r>
             <w:r>
+              <w:rPr>
+                <w:rFonts w:ascii="Century Gothic" w:hAnsi="Century Gothic"/>
+              </w:rPr>
               <w:t>rodotto</w:t>
             </w:r>
             <w:r>
+              <w:rPr>
+                <w:rFonts w:ascii="Century Gothic" w:hAnsi="Century Gothic"/>
+              </w:rPr>
               <w:t xml:space="preserve"> presi dal DB</w:t>
             </w:r>
           </w:p>
-          <w:p/>
+          <w:p>
+            <w:pPr>
+              <w:rPr>
+                <w:rFonts w:ascii="Century Gothic" w:hAnsi="Century Gothic"/>
+              </w:rPr>
+            </w:pPr>
+          </w:p>
         </w:tc>
       </w:tr>
       <w:tr>
@@ -166,15 +284,34 @@
         <w:tc>
           <w:tcPr>
             <w:tcW w:w="2689" w:type="dxa"/>
-          </w:tcPr>
-          <w:p>
-            <w:r>
+            <w:shd w:val="clear" w:color="auto" w:fill="2E74B5"/>
+          </w:tcPr>
+          <w:p>
+            <w:pPr>
+              <w:rPr>
+                <w:rFonts w:ascii="Century Gothic" w:hAnsi="Century Gothic"/>
+                <w:color w:val="FFFFFF" w:themeColor="background1"/>
+              </w:rPr>
+            </w:pPr>
+            <w:r>
+              <w:rPr>
+                <w:rFonts w:ascii="Century Gothic" w:hAnsi="Century Gothic"/>
+                <w:color w:val="FFFFFF" w:themeColor="background1"/>
+              </w:rPr>
               <w:t xml:space="preserve">Inserimento </w:t>
             </w:r>
             <w:r>
+              <w:rPr>
+                <w:rFonts w:ascii="Century Gothic" w:hAnsi="Century Gothic"/>
+                <w:color w:val="FFFFFF" w:themeColor="background1"/>
+              </w:rPr>
               <w:t>P</w:t>
             </w:r>
             <w:r>
+              <w:rPr>
+                <w:rFonts w:ascii="Century Gothic" w:hAnsi="Century Gothic"/>
+                <w:color w:val="FFFFFF" w:themeColor="background1"/>
+              </w:rPr>
               <w:t>rodotto</w:t>
             </w:r>
           </w:p>
@@ -184,11 +321,25 @@
             <w:tcW w:w="7013" w:type="dxa"/>
           </w:tcPr>
           <w:p>
-            <w:r>
+            <w:pPr>
+              <w:rPr>
+                <w:rFonts w:ascii="Century Gothic" w:hAnsi="Century Gothic"/>
+              </w:rPr>
+            </w:pPr>
+            <w:r>
+              <w:rPr>
+                <w:rFonts w:ascii="Century Gothic" w:hAnsi="Century Gothic"/>
+              </w:rPr>
               <w:t>Inserisce un nuovo prodotto nel DB</w:t>
             </w:r>
           </w:p>
-          <w:p/>
+          <w:p>
+            <w:pPr>
+              <w:rPr>
+                <w:rFonts w:ascii="Century Gothic" w:hAnsi="Century Gothic"/>
+              </w:rPr>
+            </w:pPr>
+          </w:p>
         </w:tc>
       </w:tr>
       <w:tr>
@@ -198,15 +349,34 @@
         <w:tc>
           <w:tcPr>
             <w:tcW w:w="2689" w:type="dxa"/>
-          </w:tcPr>
-          <w:p>
-            <w:r>
+            <w:shd w:val="clear" w:color="auto" w:fill="2E74B5"/>
+          </w:tcPr>
+          <w:p>
+            <w:pPr>
+              <w:rPr>
+                <w:rFonts w:ascii="Century Gothic" w:hAnsi="Century Gothic"/>
+                <w:color w:val="FFFFFF" w:themeColor="background1"/>
+              </w:rPr>
+            </w:pPr>
+            <w:r>
+              <w:rPr>
+                <w:rFonts w:ascii="Century Gothic" w:hAnsi="Century Gothic"/>
+                <w:color w:val="FFFFFF" w:themeColor="background1"/>
+              </w:rPr>
               <w:t xml:space="preserve">Aggiornamento </w:t>
             </w:r>
             <w:r>
+              <w:rPr>
+                <w:rFonts w:ascii="Century Gothic" w:hAnsi="Century Gothic"/>
+                <w:color w:val="FFFFFF" w:themeColor="background1"/>
+              </w:rPr>
               <w:t>P</w:t>
             </w:r>
             <w:r>
+              <w:rPr>
+                <w:rFonts w:ascii="Century Gothic" w:hAnsi="Century Gothic"/>
+                <w:color w:val="FFFFFF" w:themeColor="background1"/>
+              </w:rPr>
               <w:t>rodotto</w:t>
             </w:r>
           </w:p>
@@ -216,11 +386,25 @@
             <w:tcW w:w="7013" w:type="dxa"/>
           </w:tcPr>
           <w:p>
-            <w:r>
+            <w:pPr>
+              <w:rPr>
+                <w:rFonts w:ascii="Century Gothic" w:hAnsi="Century Gothic"/>
+              </w:rPr>
+            </w:pPr>
+            <w:r>
+              <w:rPr>
+                <w:rFonts w:ascii="Century Gothic" w:hAnsi="Century Gothic"/>
+              </w:rPr>
               <w:t>Aggiorna le informazioni del prodotto sul DB</w:t>
             </w:r>
           </w:p>
-          <w:p/>
+          <w:p>
+            <w:pPr>
+              <w:rPr>
+                <w:rFonts w:ascii="Century Gothic" w:hAnsi="Century Gothic"/>
+              </w:rPr>
+            </w:pPr>
+          </w:p>
         </w:tc>
       </w:tr>
       <w:tr>
@@ -230,9 +414,20 @@
         <w:tc>
           <w:tcPr>
             <w:tcW w:w="2689" w:type="dxa"/>
-          </w:tcPr>
-          <w:p>
-            <w:r>
+            <w:shd w:val="clear" w:color="auto" w:fill="2E74B5"/>
+          </w:tcPr>
+          <w:p>
+            <w:pPr>
+              <w:rPr>
+                <w:rFonts w:ascii="Century Gothic" w:hAnsi="Century Gothic"/>
+                <w:color w:val="FFFFFF" w:themeColor="background1"/>
+              </w:rPr>
+            </w:pPr>
+            <w:r>
+              <w:rPr>
+                <w:rFonts w:ascii="Century Gothic" w:hAnsi="Century Gothic"/>
+                <w:color w:val="FFFFFF" w:themeColor="background1"/>
+              </w:rPr>
               <w:t>Caricamento Ticket</w:t>
             </w:r>
           </w:p>
@@ -242,14 +437,31 @@
             <w:tcW w:w="7013" w:type="dxa"/>
           </w:tcPr>
           <w:p>
-            <w:r>
+            <w:pPr>
+              <w:rPr>
+                <w:rFonts w:ascii="Century Gothic" w:hAnsi="Century Gothic"/>
+              </w:rPr>
+            </w:pPr>
+            <w:r>
+              <w:rPr>
+                <w:rFonts w:ascii="Century Gothic" w:hAnsi="Century Gothic"/>
+              </w:rPr>
               <w:t>Restituisce tutti i campi del Ticket presi dal D</w:t>
             </w:r>
             <w:r>
+              <w:rPr>
+                <w:rFonts w:ascii="Century Gothic" w:hAnsi="Century Gothic"/>
+              </w:rPr>
               <w:t>B</w:t>
             </w:r>
           </w:p>
-          <w:p/>
+          <w:p>
+            <w:pPr>
+              <w:rPr>
+                <w:rFonts w:ascii="Century Gothic" w:hAnsi="Century Gothic"/>
+              </w:rPr>
+            </w:pPr>
+          </w:p>
         </w:tc>
       </w:tr>
       <w:tr>
@@ -259,9 +471,20 @@
         <w:tc>
           <w:tcPr>
             <w:tcW w:w="2689" w:type="dxa"/>
-          </w:tcPr>
-          <w:p>
-            <w:r>
+            <w:shd w:val="clear" w:color="auto" w:fill="2E74B5"/>
+          </w:tcPr>
+          <w:p>
+            <w:pPr>
+              <w:rPr>
+                <w:rFonts w:ascii="Century Gothic" w:hAnsi="Century Gothic"/>
+                <w:color w:val="FFFFFF" w:themeColor="background1"/>
+              </w:rPr>
+            </w:pPr>
+            <w:r>
+              <w:rPr>
+                <w:rFonts w:ascii="Century Gothic" w:hAnsi="Century Gothic"/>
+                <w:color w:val="FFFFFF" w:themeColor="background1"/>
+              </w:rPr>
               <w:t>Inserimento Ticket</w:t>
             </w:r>
           </w:p>
@@ -271,11 +494,25 @@
             <w:tcW w:w="7013" w:type="dxa"/>
           </w:tcPr>
           <w:p>
-            <w:r>
+            <w:pPr>
+              <w:rPr>
+                <w:rFonts w:ascii="Century Gothic" w:hAnsi="Century Gothic"/>
+              </w:rPr>
+            </w:pPr>
+            <w:r>
+              <w:rPr>
+                <w:rFonts w:ascii="Century Gothic" w:hAnsi="Century Gothic"/>
+              </w:rPr>
               <w:t>Inserisce un nuovo Ticket nel DB</w:t>
             </w:r>
           </w:p>
-          <w:p/>
+          <w:p>
+            <w:pPr>
+              <w:rPr>
+                <w:rFonts w:ascii="Century Gothic" w:hAnsi="Century Gothic"/>
+              </w:rPr>
+            </w:pPr>
+          </w:p>
         </w:tc>
       </w:tr>
       <w:tr>
@@ -285,9 +522,20 @@
         <w:tc>
           <w:tcPr>
             <w:tcW w:w="2689" w:type="dxa"/>
-          </w:tcPr>
-          <w:p>
-            <w:r>
+            <w:shd w:val="clear" w:color="auto" w:fill="2E74B5"/>
+          </w:tcPr>
+          <w:p>
+            <w:pPr>
+              <w:rPr>
+                <w:rFonts w:ascii="Century Gothic" w:hAnsi="Century Gothic"/>
+                <w:color w:val="FFFFFF" w:themeColor="background1"/>
+              </w:rPr>
+            </w:pPr>
+            <w:r>
+              <w:rPr>
+                <w:rFonts w:ascii="Century Gothic" w:hAnsi="Century Gothic"/>
+                <w:color w:val="FFFFFF" w:themeColor="background1"/>
+              </w:rPr>
               <w:t>Aggiornamento Ticket</w:t>
             </w:r>
           </w:p>
@@ -297,11 +545,25 @@
             <w:tcW w:w="7013" w:type="dxa"/>
           </w:tcPr>
           <w:p>
-            <w:r>
+            <w:pPr>
+              <w:rPr>
+                <w:rFonts w:ascii="Century Gothic" w:hAnsi="Century Gothic"/>
+              </w:rPr>
+            </w:pPr>
+            <w:r>
+              <w:rPr>
+                <w:rFonts w:ascii="Century Gothic" w:hAnsi="Century Gothic"/>
+              </w:rPr>
               <w:t>Aggiorna le informazioni del Ticket nel DB</w:t>
             </w:r>
           </w:p>
-          <w:p/>
+          <w:p>
+            <w:pPr>
+              <w:rPr>
+                <w:rFonts w:ascii="Century Gothic" w:hAnsi="Century Gothic"/>
+              </w:rPr>
+            </w:pPr>
+          </w:p>
         </w:tc>
       </w:tr>
       <w:tr>
@@ -311,9 +573,20 @@
         <w:tc>
           <w:tcPr>
             <w:tcW w:w="2689" w:type="dxa"/>
-          </w:tcPr>
-          <w:p>
-            <w:r>
+            <w:shd w:val="clear" w:color="auto" w:fill="2E74B5"/>
+          </w:tcPr>
+          <w:p>
+            <w:pPr>
+              <w:rPr>
+                <w:rFonts w:ascii="Century Gothic" w:hAnsi="Century Gothic"/>
+                <w:color w:val="FFFFFF" w:themeColor="background1"/>
+              </w:rPr>
+            </w:pPr>
+            <w:r>
+              <w:rPr>
+                <w:rFonts w:ascii="Century Gothic" w:hAnsi="Century Gothic"/>
+                <w:color w:val="FFFFFF" w:themeColor="background1"/>
+              </w:rPr>
               <w:t>Inserimento Cliente</w:t>
             </w:r>
           </w:p>
@@ -323,11 +596,25 @@
             <w:tcW w:w="7013" w:type="dxa"/>
           </w:tcPr>
           <w:p>
-            <w:r>
+            <w:pPr>
+              <w:rPr>
+                <w:rFonts w:ascii="Century Gothic" w:hAnsi="Century Gothic"/>
+              </w:rPr>
+            </w:pPr>
+            <w:r>
+              <w:rPr>
+                <w:rFonts w:ascii="Century Gothic" w:hAnsi="Century Gothic"/>
+              </w:rPr>
               <w:t>Inserisce un cliente nel DB</w:t>
             </w:r>
           </w:p>
-          <w:p/>
+          <w:p>
+            <w:pPr>
+              <w:rPr>
+                <w:rFonts w:ascii="Century Gothic" w:hAnsi="Century Gothic"/>
+              </w:rPr>
+            </w:pPr>
+          </w:p>
         </w:tc>
       </w:tr>
       <w:tr>
@@ -337,9 +624,20 @@
         <w:tc>
           <w:tcPr>
             <w:tcW w:w="2689" w:type="dxa"/>
-          </w:tcPr>
-          <w:p>
-            <w:r>
+            <w:shd w:val="clear" w:color="auto" w:fill="2E74B5"/>
+          </w:tcPr>
+          <w:p>
+            <w:pPr>
+              <w:rPr>
+                <w:rFonts w:ascii="Century Gothic" w:hAnsi="Century Gothic"/>
+                <w:color w:val="FFFFFF" w:themeColor="background1"/>
+              </w:rPr>
+            </w:pPr>
+            <w:r>
+              <w:rPr>
+                <w:rFonts w:ascii="Century Gothic" w:hAnsi="Century Gothic"/>
+                <w:color w:val="FFFFFF" w:themeColor="background1"/>
+              </w:rPr>
               <w:t>Caricamento Cliente</w:t>
             </w:r>
           </w:p>
@@ -349,11 +647,25 @@
             <w:tcW w:w="7013" w:type="dxa"/>
           </w:tcPr>
           <w:p>
-            <w:r>
+            <w:pPr>
+              <w:rPr>
+                <w:rFonts w:ascii="Century Gothic" w:hAnsi="Century Gothic"/>
+              </w:rPr>
+            </w:pPr>
+            <w:r>
+              <w:rPr>
+                <w:rFonts w:ascii="Century Gothic" w:hAnsi="Century Gothic"/>
+              </w:rPr>
               <w:t xml:space="preserve">Restituisce tutti i campi del Cliente preso da DB </w:t>
             </w:r>
           </w:p>
-          <w:p/>
+          <w:p>
+            <w:pPr>
+              <w:rPr>
+                <w:rFonts w:ascii="Century Gothic" w:hAnsi="Century Gothic"/>
+              </w:rPr>
+            </w:pPr>
+          </w:p>
         </w:tc>
       </w:tr>
       <w:tr>
@@ -363,11 +675,31 @@
         <w:tc>
           <w:tcPr>
             <w:tcW w:w="2689" w:type="dxa"/>
-          </w:tcPr>
-          <w:p>
-            <w:r>
-              <w:t>Inserimento ProdottoAss</w:t>
-            </w:r>
+            <w:shd w:val="clear" w:color="auto" w:fill="2E74B5"/>
+          </w:tcPr>
+          <w:p>
+            <w:pPr>
+              <w:rPr>
+                <w:rFonts w:ascii="Century Gothic" w:hAnsi="Century Gothic"/>
+                <w:color w:val="FFFFFF" w:themeColor="background1"/>
+              </w:rPr>
+            </w:pPr>
+            <w:r>
+              <w:rPr>
+                <w:rFonts w:ascii="Century Gothic" w:hAnsi="Century Gothic"/>
+                <w:color w:val="FFFFFF" w:themeColor="background1"/>
+              </w:rPr>
+              <w:t xml:space="preserve">Inserimento </w:t>
+            </w:r>
+            <w:proofErr w:type="spellStart"/>
+            <w:r>
+              <w:rPr>
+                <w:rFonts w:ascii="Century Gothic" w:hAnsi="Century Gothic"/>
+                <w:color w:val="FFFFFF" w:themeColor="background1"/>
+              </w:rPr>
+              <w:t>ProdottoAss</w:t>
+            </w:r>
+            <w:proofErr w:type="spellEnd"/>
           </w:p>
         </w:tc>
         <w:tc>
@@ -375,11 +707,39 @@
             <w:tcW w:w="7013" w:type="dxa"/>
           </w:tcPr>
           <w:p>
-            <w:r>
-              <w:t>Inserisce un ProdottoAss nel DB</w:t>
-            </w:r>
-          </w:p>
-          <w:p/>
+            <w:pPr>
+              <w:rPr>
+                <w:rFonts w:ascii="Century Gothic" w:hAnsi="Century Gothic"/>
+              </w:rPr>
+            </w:pPr>
+            <w:r>
+              <w:rPr>
+                <w:rFonts w:ascii="Century Gothic" w:hAnsi="Century Gothic"/>
+              </w:rPr>
+              <w:t xml:space="preserve">Inserisce un </w:t>
+            </w:r>
+            <w:proofErr w:type="spellStart"/>
+            <w:r>
+              <w:rPr>
+                <w:rFonts w:ascii="Century Gothic" w:hAnsi="Century Gothic"/>
+              </w:rPr>
+              <w:t>ProdottoAss</w:t>
+            </w:r>
+            <w:proofErr w:type="spellEnd"/>
+            <w:r>
+              <w:rPr>
+                <w:rFonts w:ascii="Century Gothic" w:hAnsi="Century Gothic"/>
+              </w:rPr>
+              <w:t xml:space="preserve"> nel DB</w:t>
+            </w:r>
+          </w:p>
+          <w:p>
+            <w:pPr>
+              <w:rPr>
+                <w:rFonts w:ascii="Century Gothic" w:hAnsi="Century Gothic"/>
+              </w:rPr>
+            </w:pPr>
+          </w:p>
         </w:tc>
       </w:tr>
       <w:tr>
@@ -389,11 +749,31 @@
         <w:tc>
           <w:tcPr>
             <w:tcW w:w="2689" w:type="dxa"/>
-          </w:tcPr>
-          <w:p>
-            <w:r>
-              <w:t>Caricamento ProdottoAss</w:t>
-            </w:r>
+            <w:shd w:val="clear" w:color="auto" w:fill="2E74B5"/>
+          </w:tcPr>
+          <w:p>
+            <w:pPr>
+              <w:rPr>
+                <w:rFonts w:ascii="Century Gothic" w:hAnsi="Century Gothic"/>
+                <w:color w:val="FFFFFF" w:themeColor="background1"/>
+              </w:rPr>
+            </w:pPr>
+            <w:r>
+              <w:rPr>
+                <w:rFonts w:ascii="Century Gothic" w:hAnsi="Century Gothic"/>
+                <w:color w:val="FFFFFF" w:themeColor="background1"/>
+              </w:rPr>
+              <w:t xml:space="preserve">Caricamento </w:t>
+            </w:r>
+            <w:proofErr w:type="spellStart"/>
+            <w:r>
+              <w:rPr>
+                <w:rFonts w:ascii="Century Gothic" w:hAnsi="Century Gothic"/>
+                <w:color w:val="FFFFFF" w:themeColor="background1"/>
+              </w:rPr>
+              <w:t>ProdottoAss</w:t>
+            </w:r>
+            <w:proofErr w:type="spellEnd"/>
           </w:p>
         </w:tc>
         <w:tc>
@@ -401,11 +781,39 @@
             <w:tcW w:w="7013" w:type="dxa"/>
           </w:tcPr>
           <w:p>
-            <w:r>
-              <w:t>Restituisce tutti i campi del ProdottoAss preso da DB</w:t>
-            </w:r>
-          </w:p>
-          <w:p/>
+            <w:pPr>
+              <w:rPr>
+                <w:rFonts w:ascii="Century Gothic" w:hAnsi="Century Gothic"/>
+              </w:rPr>
+            </w:pPr>
+            <w:r>
+              <w:rPr>
+                <w:rFonts w:ascii="Century Gothic" w:hAnsi="Century Gothic"/>
+              </w:rPr>
+              <w:t xml:space="preserve">Restituisce tutti i campi del </w:t>
+            </w:r>
+            <w:proofErr w:type="spellStart"/>
+            <w:r>
+              <w:rPr>
+                <w:rFonts w:ascii="Century Gothic" w:hAnsi="Century Gothic"/>
+              </w:rPr>
+              <w:t>ProdottoAss</w:t>
+            </w:r>
+            <w:proofErr w:type="spellEnd"/>
+            <w:r>
+              <w:rPr>
+                <w:rFonts w:ascii="Century Gothic" w:hAnsi="Century Gothic"/>
+              </w:rPr>
+              <w:t xml:space="preserve"> preso da DB</w:t>
+            </w:r>
+          </w:p>
+          <w:p>
+            <w:pPr>
+              <w:rPr>
+                <w:rFonts w:ascii="Century Gothic" w:hAnsi="Century Gothic"/>
+              </w:rPr>
+            </w:pPr>
+          </w:p>
         </w:tc>
       </w:tr>
       <w:tr>
@@ -415,9 +823,20 @@
         <w:tc>
           <w:tcPr>
             <w:tcW w:w="2689" w:type="dxa"/>
-          </w:tcPr>
-          <w:p>
-            <w:r>
+            <w:shd w:val="clear" w:color="auto" w:fill="2E74B5"/>
+          </w:tcPr>
+          <w:p>
+            <w:pPr>
+              <w:rPr>
+                <w:rFonts w:ascii="Century Gothic" w:hAnsi="Century Gothic"/>
+                <w:color w:val="FFFFFF" w:themeColor="background1"/>
+              </w:rPr>
+            </w:pPr>
+            <w:r>
+              <w:rPr>
+                <w:rFonts w:ascii="Century Gothic" w:hAnsi="Century Gothic"/>
+                <w:color w:val="FFFFFF" w:themeColor="background1"/>
+              </w:rPr>
               <w:t>Inserimento Scontrino</w:t>
             </w:r>
           </w:p>
@@ -427,11 +846,25 @@
             <w:tcW w:w="7013" w:type="dxa"/>
           </w:tcPr>
           <w:p>
-            <w:r>
+            <w:pPr>
+              <w:rPr>
+                <w:rFonts w:ascii="Century Gothic" w:hAnsi="Century Gothic"/>
+              </w:rPr>
+            </w:pPr>
+            <w:r>
+              <w:rPr>
+                <w:rFonts w:ascii="Century Gothic" w:hAnsi="Century Gothic"/>
+              </w:rPr>
               <w:t>Inserisce uno Scontrino nel DB</w:t>
             </w:r>
           </w:p>
-          <w:p/>
+          <w:p>
+            <w:pPr>
+              <w:rPr>
+                <w:rFonts w:ascii="Century Gothic" w:hAnsi="Century Gothic"/>
+              </w:rPr>
+            </w:pPr>
+          </w:p>
         </w:tc>
       </w:tr>
       <w:tr>
@@ -441,9 +874,20 @@
         <w:tc>
           <w:tcPr>
             <w:tcW w:w="2689" w:type="dxa"/>
-          </w:tcPr>
-          <w:p>
-            <w:r>
+            <w:shd w:val="clear" w:color="auto" w:fill="2E74B5"/>
+          </w:tcPr>
+          <w:p>
+            <w:pPr>
+              <w:rPr>
+                <w:rFonts w:ascii="Century Gothic" w:hAnsi="Century Gothic"/>
+                <w:color w:val="FFFFFF" w:themeColor="background1"/>
+              </w:rPr>
+            </w:pPr>
+            <w:r>
+              <w:rPr>
+                <w:rFonts w:ascii="Century Gothic" w:hAnsi="Century Gothic"/>
+                <w:color w:val="FFFFFF" w:themeColor="background1"/>
+              </w:rPr>
               <w:t>Caricamento Scontrino</w:t>
             </w:r>
           </w:p>
@@ -453,11 +897,25 @@
             <w:tcW w:w="7013" w:type="dxa"/>
           </w:tcPr>
           <w:p>
-            <w:r>
+            <w:pPr>
+              <w:rPr>
+                <w:rFonts w:ascii="Century Gothic" w:hAnsi="Century Gothic"/>
+              </w:rPr>
+            </w:pPr>
+            <w:r>
+              <w:rPr>
+                <w:rFonts w:ascii="Century Gothic" w:hAnsi="Century Gothic"/>
+              </w:rPr>
               <w:t>Restituisce tutti i campi dello Scontrino dal DB</w:t>
             </w:r>
           </w:p>
-          <w:p/>
+          <w:p>
+            <w:pPr>
+              <w:rPr>
+                <w:rFonts w:ascii="Century Gothic" w:hAnsi="Century Gothic"/>
+              </w:rPr>
+            </w:pPr>
+          </w:p>
         </w:tc>
       </w:tr>
       <w:tr>
@@ -467,11 +925,31 @@
         <w:tc>
           <w:tcPr>
             <w:tcW w:w="2689" w:type="dxa"/>
-          </w:tcPr>
-          <w:p>
-            <w:r>
-              <w:t>Inserimento Prodotto_Scontrino</w:t>
-            </w:r>
+            <w:shd w:val="clear" w:color="auto" w:fill="2E74B5"/>
+          </w:tcPr>
+          <w:p>
+            <w:pPr>
+              <w:rPr>
+                <w:rFonts w:ascii="Century Gothic" w:hAnsi="Century Gothic"/>
+                <w:color w:val="FFFFFF" w:themeColor="background1"/>
+              </w:rPr>
+            </w:pPr>
+            <w:r>
+              <w:rPr>
+                <w:rFonts w:ascii="Century Gothic" w:hAnsi="Century Gothic"/>
+                <w:color w:val="FFFFFF" w:themeColor="background1"/>
+              </w:rPr>
+              <w:t xml:space="preserve">Inserimento </w:t>
+            </w:r>
+            <w:proofErr w:type="spellStart"/>
+            <w:r>
+              <w:rPr>
+                <w:rFonts w:ascii="Century Gothic" w:hAnsi="Century Gothic"/>
+                <w:color w:val="FFFFFF" w:themeColor="background1"/>
+              </w:rPr>
+              <w:t>Prodotto_Scontrino</w:t>
+            </w:r>
+            <w:proofErr w:type="spellEnd"/>
           </w:p>
         </w:tc>
         <w:tc>
@@ -479,8 +957,30 @@
             <w:tcW w:w="7013" w:type="dxa"/>
           </w:tcPr>
           <w:p>
-            <w:r>
-              <w:t>Inserisce una relazione tra un o più Prodotto e lo Scontrino in cui è stato acquistato</w:t>
+            <w:pPr>
+              <w:rPr>
+                <w:rFonts w:ascii="Century Gothic" w:hAnsi="Century Gothic"/>
+              </w:rPr>
+            </w:pPr>
+            <w:r>
+              <w:rPr>
+                <w:rFonts w:ascii="Century Gothic" w:hAnsi="Century Gothic"/>
+              </w:rPr>
+              <w:t xml:space="preserve">Inserisce una relazione tra </w:t>
+            </w:r>
+            <w:proofErr w:type="spellStart"/>
+            <w:r>
+              <w:rPr>
+                <w:rFonts w:ascii="Century Gothic" w:hAnsi="Century Gothic"/>
+              </w:rPr>
+              <w:t>un</w:t>
+            </w:r>
+            <w:proofErr w:type="spellEnd"/>
+            <w:r>
+              <w:rPr>
+                <w:rFonts w:ascii="Century Gothic" w:hAnsi="Century Gothic"/>
+              </w:rPr>
+              <w:t xml:space="preserve"> o più Prodotto e lo Scontrino in cui è stato acquistato</w:t>
             </w:r>
           </w:p>
         </w:tc>
@@ -492,10 +992,37 @@
         <w:tc>
           <w:tcPr>
             <w:tcW w:w="2689" w:type="dxa"/>
-          </w:tcPr>
-          <w:p>
-            <w:r>
-              <w:t>Caricamento Prodotto_Scontrino con Scontrino</w:t>
+            <w:shd w:val="clear" w:color="auto" w:fill="2E74B5"/>
+          </w:tcPr>
+          <w:p>
+            <w:pPr>
+              <w:rPr>
+                <w:rFonts w:ascii="Century Gothic" w:hAnsi="Century Gothic"/>
+                <w:color w:val="FFFFFF" w:themeColor="background1"/>
+              </w:rPr>
+            </w:pPr>
+            <w:r>
+              <w:rPr>
+                <w:rFonts w:ascii="Century Gothic" w:hAnsi="Century Gothic"/>
+                <w:color w:val="FFFFFF" w:themeColor="background1"/>
+              </w:rPr>
+              <w:t xml:space="preserve">Caricamento </w:t>
+            </w:r>
+            <w:proofErr w:type="spellStart"/>
+            <w:r>
+              <w:rPr>
+                <w:rFonts w:ascii="Century Gothic" w:hAnsi="Century Gothic"/>
+                <w:color w:val="FFFFFF" w:themeColor="background1"/>
+              </w:rPr>
+              <w:t>Prodotto_Scontrino</w:t>
+            </w:r>
+            <w:proofErr w:type="spellEnd"/>
+            <w:r>
+              <w:rPr>
+                <w:rFonts w:ascii="Century Gothic" w:hAnsi="Century Gothic"/>
+                <w:color w:val="FFFFFF" w:themeColor="background1"/>
+              </w:rPr>
+              <w:t xml:space="preserve"> con Scontrino</w:t>
             </w:r>
           </w:p>
         </w:tc>
@@ -504,13 +1031,27 @@
             <w:tcW w:w="7013" w:type="dxa"/>
           </w:tcPr>
           <w:p>
-            <w:r>
+            <w:pPr>
+              <w:rPr>
+                <w:rFonts w:ascii="Century Gothic" w:hAnsi="Century Gothic"/>
+              </w:rPr>
+            </w:pPr>
+            <w:r>
+              <w:rPr>
+                <w:rFonts w:ascii="Century Gothic" w:hAnsi="Century Gothic"/>
+              </w:rPr>
               <w:t>Restituisce tutti i</w:t>
             </w:r>
             <w:r>
+              <w:rPr>
+                <w:rFonts w:ascii="Century Gothic" w:hAnsi="Century Gothic"/>
+              </w:rPr>
               <w:t xml:space="preserve"> riferimenti ai</w:t>
             </w:r>
             <w:r>
+              <w:rPr>
+                <w:rFonts w:ascii="Century Gothic" w:hAnsi="Century Gothic"/>
+              </w:rPr>
               <w:t xml:space="preserve"> Prodotti acquistati con lo Scontrino</w:t>
             </w:r>
           </w:p>
@@ -523,10 +1064,37 @@
         <w:tc>
           <w:tcPr>
             <w:tcW w:w="2689" w:type="dxa"/>
-          </w:tcPr>
-          <w:p>
-            <w:r>
-              <w:t>Caricamento Prodotto_Scontrino con Prodotto</w:t>
+            <w:shd w:val="clear" w:color="auto" w:fill="2E74B5"/>
+          </w:tcPr>
+          <w:p>
+            <w:pPr>
+              <w:rPr>
+                <w:rFonts w:ascii="Century Gothic" w:hAnsi="Century Gothic"/>
+                <w:color w:val="FFFFFF" w:themeColor="background1"/>
+              </w:rPr>
+            </w:pPr>
+            <w:r>
+              <w:rPr>
+                <w:rFonts w:ascii="Century Gothic" w:hAnsi="Century Gothic"/>
+                <w:color w:val="FFFFFF" w:themeColor="background1"/>
+              </w:rPr>
+              <w:t xml:space="preserve">Caricamento </w:t>
+            </w:r>
+            <w:proofErr w:type="spellStart"/>
+            <w:r>
+              <w:rPr>
+                <w:rFonts w:ascii="Century Gothic" w:hAnsi="Century Gothic"/>
+                <w:color w:val="FFFFFF" w:themeColor="background1"/>
+              </w:rPr>
+              <w:t>Prodotto_Scontrino</w:t>
+            </w:r>
+            <w:proofErr w:type="spellEnd"/>
+            <w:r>
+              <w:rPr>
+                <w:rFonts w:ascii="Century Gothic" w:hAnsi="Century Gothic"/>
+                <w:color w:val="FFFFFF" w:themeColor="background1"/>
+              </w:rPr>
+              <w:t xml:space="preserve"> con Prodotto</w:t>
             </w:r>
           </w:p>
         </w:tc>
@@ -535,7 +1103,15 @@
             <w:tcW w:w="7013" w:type="dxa"/>
           </w:tcPr>
           <w:p>
-            <w:r>
+            <w:pPr>
+              <w:rPr>
+                <w:rFonts w:ascii="Century Gothic" w:hAnsi="Century Gothic"/>
+              </w:rPr>
+            </w:pPr>
+            <w:r>
+              <w:rPr>
+                <w:rFonts w:ascii="Century Gothic" w:hAnsi="Century Gothic"/>
+              </w:rPr>
               <w:t>Restituisce tutti il riferimento a tutti gli Scontrini nei quali è stato acquistato il Prodotto</w:t>
             </w:r>
           </w:p>
@@ -548,11 +1124,31 @@
         <w:tc>
           <w:tcPr>
             <w:tcW w:w="2689" w:type="dxa"/>
-          </w:tcPr>
-          <w:p>
-            <w:r>
-              <w:t>Inserimento Richiesta_Fornitura</w:t>
-            </w:r>
+            <w:shd w:val="clear" w:color="auto" w:fill="2E74B5"/>
+          </w:tcPr>
+          <w:p>
+            <w:pPr>
+              <w:rPr>
+                <w:rFonts w:ascii="Century Gothic" w:hAnsi="Century Gothic"/>
+                <w:color w:val="FFFFFF" w:themeColor="background1"/>
+              </w:rPr>
+            </w:pPr>
+            <w:r>
+              <w:rPr>
+                <w:rFonts w:ascii="Century Gothic" w:hAnsi="Century Gothic"/>
+                <w:color w:val="FFFFFF" w:themeColor="background1"/>
+              </w:rPr>
+              <w:t xml:space="preserve">Inserimento </w:t>
+            </w:r>
+            <w:proofErr w:type="spellStart"/>
+            <w:r>
+              <w:rPr>
+                <w:rFonts w:ascii="Century Gothic" w:hAnsi="Century Gothic"/>
+                <w:color w:val="FFFFFF" w:themeColor="background1"/>
+              </w:rPr>
+              <w:t>Richiesta_Fornitura</w:t>
+            </w:r>
+            <w:proofErr w:type="spellEnd"/>
           </w:p>
         </w:tc>
         <w:tc>
@@ -560,14 +1156,28 @@
             <w:tcW w:w="7013" w:type="dxa"/>
           </w:tcPr>
           <w:p>
-            <w:r>
+            <w:pPr>
+              <w:rPr>
+                <w:rFonts w:ascii="Century Gothic" w:hAnsi="Century Gothic"/>
+              </w:rPr>
+            </w:pPr>
+            <w:r>
+              <w:rPr>
+                <w:rFonts w:ascii="Century Gothic" w:hAnsi="Century Gothic"/>
+              </w:rPr>
               <w:t>Inserisce una Richiesta per la fornitura di un Prodotto nel BD</w:t>
             </w:r>
           </w:p>
         </w:tc>
       </w:tr>
     </w:tbl>
-    <w:p/>
+    <w:p>
+      <w:pPr>
+        <w:rPr>
+          <w:rFonts w:ascii="Century Gothic" w:hAnsi="Century Gothic"/>
+        </w:rPr>
+      </w:pPr>
+    </w:p>
     <w:tbl>
       <w:tblPr>
         <w:tblStyle w:val="Grigliatabella"/>
@@ -583,18 +1193,31 @@
           <w:tcPr>
             <w:tcW w:w="9628" w:type="dxa"/>
             <w:gridSpan w:val="2"/>
+            <w:shd w:val="clear" w:color="auto" w:fill="2E74B5"/>
           </w:tcPr>
           <w:p>
             <w:pPr>
               <w:jc w:val="center"/>
-            </w:pPr>
-            <w:r>
+              <w:rPr>
+                <w:rFonts w:ascii="Century Gothic" w:hAnsi="Century Gothic"/>
+                <w:color w:val="FFFFFF" w:themeColor="background1"/>
+              </w:rPr>
+            </w:pPr>
+            <w:r>
+              <w:rPr>
+                <w:rFonts w:ascii="Century Gothic" w:hAnsi="Century Gothic"/>
+                <w:color w:val="FFFFFF" w:themeColor="background1"/>
+              </w:rPr>
               <w:t>Utenza</w:t>
             </w:r>
           </w:p>
           <w:p>
             <w:pPr>
               <w:jc w:val="center"/>
+              <w:rPr>
+                <w:rFonts w:ascii="Century Gothic" w:hAnsi="Century Gothic"/>
+                <w:color w:val="FFFFFF" w:themeColor="background1"/>
+              </w:rPr>
             </w:pPr>
           </w:p>
         </w:tc>
@@ -606,12 +1229,21 @@
         <w:tc>
           <w:tcPr>
             <w:tcW w:w="2689" w:type="dxa"/>
+            <w:shd w:val="clear" w:color="auto" w:fill="2E74B5"/>
           </w:tcPr>
           <w:p>
             <w:pPr>
               <w:jc w:val="center"/>
-            </w:pPr>
-            <w:r>
+              <w:rPr>
+                <w:rFonts w:ascii="Century Gothic" w:hAnsi="Century Gothic"/>
+                <w:color w:val="FFFFFF" w:themeColor="background1"/>
+              </w:rPr>
+            </w:pPr>
+            <w:r>
+              <w:rPr>
+                <w:rFonts w:ascii="Century Gothic" w:hAnsi="Century Gothic"/>
+                <w:color w:val="FFFFFF" w:themeColor="background1"/>
+              </w:rPr>
               <w:t>Servizio</w:t>
             </w:r>
           </w:p>
@@ -619,12 +1251,20 @@
         <w:tc>
           <w:tcPr>
             <w:tcW w:w="6939" w:type="dxa"/>
+            <w:shd w:val="clear" w:color="auto" w:fill="2E74B5"/>
           </w:tcPr>
           <w:p>
             <w:pPr>
               <w:jc w:val="center"/>
-            </w:pPr>
-            <w:r>
+              <w:rPr>
+                <w:rFonts w:ascii="Century Gothic" w:hAnsi="Century Gothic"/>
+              </w:rPr>
+            </w:pPr>
+            <w:r>
+              <w:rPr>
+                <w:rFonts w:ascii="Century Gothic" w:hAnsi="Century Gothic"/>
+                <w:color w:val="FFFFFF" w:themeColor="background1"/>
+              </w:rPr>
               <w:t>Descrizione</w:t>
             </w:r>
           </w:p>
@@ -634,9 +1274,20 @@
         <w:tc>
           <w:tcPr>
             <w:tcW w:w="2689" w:type="dxa"/>
-          </w:tcPr>
-          <w:p>
-            <w:r>
+            <w:shd w:val="clear" w:color="auto" w:fill="2E74B5"/>
+          </w:tcPr>
+          <w:p>
+            <w:pPr>
+              <w:rPr>
+                <w:rFonts w:ascii="Century Gothic" w:hAnsi="Century Gothic"/>
+                <w:color w:val="FFFFFF" w:themeColor="background1"/>
+              </w:rPr>
+            </w:pPr>
+            <w:r>
+              <w:rPr>
+                <w:rFonts w:ascii="Century Gothic" w:hAnsi="Century Gothic"/>
+                <w:color w:val="FFFFFF" w:themeColor="background1"/>
+              </w:rPr>
               <w:t>Login</w:t>
             </w:r>
           </w:p>
@@ -646,20 +1297,45 @@
             <w:tcW w:w="6939" w:type="dxa"/>
           </w:tcPr>
           <w:p>
-            <w:r>
+            <w:pPr>
+              <w:rPr>
+                <w:rFonts w:ascii="Century Gothic" w:hAnsi="Century Gothic"/>
+              </w:rPr>
+            </w:pPr>
+            <w:r>
+              <w:rPr>
+                <w:rFonts w:ascii="Century Gothic" w:hAnsi="Century Gothic"/>
+              </w:rPr>
               <w:t>Permette di autenticare un Utente tramite Username e Password</w:t>
             </w:r>
           </w:p>
-          <w:p/>
-        </w:tc>
-      </w:tr>
-      <w:tr>
-        <w:tc>
-          <w:tcPr>
-            <w:tcW w:w="2689" w:type="dxa"/>
-          </w:tcPr>
-          <w:p>
-            <w:r>
+          <w:p>
+            <w:pPr>
+              <w:rPr>
+                <w:rFonts w:ascii="Century Gothic" w:hAnsi="Century Gothic"/>
+              </w:rPr>
+            </w:pPr>
+          </w:p>
+        </w:tc>
+      </w:tr>
+      <w:tr>
+        <w:tc>
+          <w:tcPr>
+            <w:tcW w:w="2689" w:type="dxa"/>
+            <w:shd w:val="clear" w:color="auto" w:fill="2E74B5"/>
+          </w:tcPr>
+          <w:p>
+            <w:pPr>
+              <w:rPr>
+                <w:rFonts w:ascii="Century Gothic" w:hAnsi="Century Gothic"/>
+                <w:color w:val="FFFFFF" w:themeColor="background1"/>
+              </w:rPr>
+            </w:pPr>
+            <w:r>
+              <w:rPr>
+                <w:rFonts w:ascii="Century Gothic" w:hAnsi="Century Gothic"/>
+                <w:color w:val="FFFFFF" w:themeColor="background1"/>
+              </w:rPr>
               <w:t>Logout</w:t>
             </w:r>
           </w:p>
@@ -669,7 +1345,15 @@
             <w:tcW w:w="6939" w:type="dxa"/>
           </w:tcPr>
           <w:p>
-            <w:r>
+            <w:pPr>
+              <w:rPr>
+                <w:rFonts w:ascii="Century Gothic" w:hAnsi="Century Gothic"/>
+              </w:rPr>
+            </w:pPr>
+            <w:r>
+              <w:rPr>
+                <w:rFonts w:ascii="Century Gothic" w:hAnsi="Century Gothic"/>
+              </w:rPr>
               <w:t>Permette di rimuovere dal sistema l’utente che si era autenticato in precedenza</w:t>
             </w:r>
           </w:p>
@@ -679,9 +1363,20 @@
         <w:tc>
           <w:tcPr>
             <w:tcW w:w="2689" w:type="dxa"/>
-          </w:tcPr>
-          <w:p>
-            <w:r>
+            <w:shd w:val="clear" w:color="auto" w:fill="2E74B5"/>
+          </w:tcPr>
+          <w:p>
+            <w:pPr>
+              <w:rPr>
+                <w:rFonts w:ascii="Century Gothic" w:hAnsi="Century Gothic"/>
+                <w:color w:val="FFFFFF" w:themeColor="background1"/>
+              </w:rPr>
+            </w:pPr>
+            <w:r>
+              <w:rPr>
+                <w:rFonts w:ascii="Century Gothic" w:hAnsi="Century Gothic"/>
+                <w:color w:val="FFFFFF" w:themeColor="background1"/>
+              </w:rPr>
               <w:t>Ottenimento utente autenticato</w:t>
             </w:r>
           </w:p>
@@ -691,14 +1386,28 @@
             <w:tcW w:w="6939" w:type="dxa"/>
           </w:tcPr>
           <w:p>
-            <w:r>
+            <w:pPr>
+              <w:rPr>
+                <w:rFonts w:ascii="Century Gothic" w:hAnsi="Century Gothic"/>
+              </w:rPr>
+            </w:pPr>
+            <w:r>
+              <w:rPr>
+                <w:rFonts w:ascii="Century Gothic" w:hAnsi="Century Gothic"/>
+              </w:rPr>
               <w:t>Restituisce l’Utente attualmente autenticato nel sistema</w:t>
             </w:r>
           </w:p>
         </w:tc>
       </w:tr>
     </w:tbl>
-    <w:p/>
+    <w:p>
+      <w:pPr>
+        <w:rPr>
+          <w:rFonts w:ascii="Century Gothic" w:hAnsi="Century Gothic"/>
+        </w:rPr>
+      </w:pPr>
+    </w:p>
     <w:tbl>
       <w:tblPr>
         <w:tblStyle w:val="Grigliatabella"/>
@@ -714,12 +1423,21 @@
           <w:tcPr>
             <w:tcW w:w="9628" w:type="dxa"/>
             <w:gridSpan w:val="2"/>
+            <w:shd w:val="clear" w:color="auto" w:fill="2E74B5"/>
           </w:tcPr>
           <w:p>
             <w:pPr>
               <w:jc w:val="center"/>
-            </w:pPr>
-            <w:r>
+              <w:rPr>
+                <w:rFonts w:ascii="Century Gothic" w:hAnsi="Century Gothic"/>
+                <w:color w:val="FFFFFF" w:themeColor="background1"/>
+              </w:rPr>
+            </w:pPr>
+            <w:r>
+              <w:rPr>
+                <w:rFonts w:ascii="Century Gothic" w:hAnsi="Century Gothic"/>
+                <w:color w:val="FFFFFF" w:themeColor="background1"/>
+              </w:rPr>
               <w:lastRenderedPageBreak/>
               <w:t>Scontrino</w:t>
             </w:r>
@@ -727,20 +1445,33 @@
           <w:p>
             <w:pPr>
               <w:jc w:val="center"/>
-            </w:pPr>
-          </w:p>
-        </w:tc>
-      </w:tr>
-      <w:tr>
-        <w:tc>
-          <w:tcPr>
-            <w:tcW w:w="2689" w:type="dxa"/>
+              <w:rPr>
+                <w:rFonts w:ascii="Century Gothic" w:hAnsi="Century Gothic"/>
+                <w:color w:val="FFFFFF" w:themeColor="background1"/>
+              </w:rPr>
+            </w:pPr>
+          </w:p>
+        </w:tc>
+      </w:tr>
+      <w:tr>
+        <w:tc>
+          <w:tcPr>
+            <w:tcW w:w="2689" w:type="dxa"/>
+            <w:shd w:val="clear" w:color="auto" w:fill="2E74B5"/>
           </w:tcPr>
           <w:p>
             <w:pPr>
               <w:jc w:val="center"/>
-            </w:pPr>
-            <w:r>
+              <w:rPr>
+                <w:rFonts w:ascii="Century Gothic" w:hAnsi="Century Gothic"/>
+                <w:color w:val="FFFFFF" w:themeColor="background1"/>
+              </w:rPr>
+            </w:pPr>
+            <w:r>
+              <w:rPr>
+                <w:rFonts w:ascii="Century Gothic" w:hAnsi="Century Gothic"/>
+                <w:color w:val="FFFFFF" w:themeColor="background1"/>
+              </w:rPr>
               <w:t>Servizio</w:t>
             </w:r>
           </w:p>
@@ -748,29 +1479,52 @@
         <w:tc>
           <w:tcPr>
             <w:tcW w:w="6939" w:type="dxa"/>
+            <w:shd w:val="clear" w:color="auto" w:fill="2E74B5"/>
           </w:tcPr>
           <w:p>
             <w:pPr>
               <w:jc w:val="center"/>
-            </w:pPr>
-            <w:r>
+              <w:rPr>
+                <w:rFonts w:ascii="Century Gothic" w:hAnsi="Century Gothic"/>
+                <w:color w:val="FFFFFF" w:themeColor="background1"/>
+              </w:rPr>
+            </w:pPr>
+            <w:r>
+              <w:rPr>
+                <w:rFonts w:ascii="Century Gothic" w:hAnsi="Century Gothic"/>
+                <w:color w:val="FFFFFF" w:themeColor="background1"/>
+              </w:rPr>
               <w:t>Descrizione</w:t>
             </w:r>
           </w:p>
           <w:p>
             <w:pPr>
               <w:jc w:val="center"/>
-            </w:pPr>
-          </w:p>
-        </w:tc>
-      </w:tr>
-      <w:tr>
-        <w:tc>
-          <w:tcPr>
-            <w:tcW w:w="2689" w:type="dxa"/>
-          </w:tcPr>
-          <w:p>
-            <w:r>
+              <w:rPr>
+                <w:rFonts w:ascii="Century Gothic" w:hAnsi="Century Gothic"/>
+              </w:rPr>
+            </w:pPr>
+          </w:p>
+        </w:tc>
+      </w:tr>
+      <w:tr>
+        <w:tc>
+          <w:tcPr>
+            <w:tcW w:w="2689" w:type="dxa"/>
+            <w:shd w:val="clear" w:color="auto" w:fill="2E74B5"/>
+          </w:tcPr>
+          <w:p>
+            <w:pPr>
+              <w:rPr>
+                <w:rFonts w:ascii="Century Gothic" w:hAnsi="Century Gothic"/>
+                <w:color w:val="FFFFFF" w:themeColor="background1"/>
+              </w:rPr>
+            </w:pPr>
+            <w:r>
+              <w:rPr>
+                <w:rFonts w:ascii="Century Gothic" w:hAnsi="Century Gothic"/>
+                <w:color w:val="FFFFFF" w:themeColor="background1"/>
+              </w:rPr>
               <w:t>Crea Scontrino</w:t>
             </w:r>
           </w:p>
@@ -780,15 +1534,35 @@
             <w:tcW w:w="6939" w:type="dxa"/>
           </w:tcPr>
           <w:p>
-            <w:r>
+            <w:pPr>
+              <w:rPr>
+                <w:rFonts w:ascii="Century Gothic" w:hAnsi="Century Gothic"/>
+              </w:rPr>
+            </w:pPr>
+            <w:r>
+              <w:rPr>
+                <w:rFonts w:ascii="Century Gothic" w:hAnsi="Century Gothic"/>
+              </w:rPr>
               <w:t>Crea un nuovo scontrino dati tutti i prodotti da inserire</w:t>
             </w:r>
           </w:p>
-          <w:p/>
+          <w:p>
+            <w:pPr>
+              <w:rPr>
+                <w:rFonts w:ascii="Century Gothic" w:hAnsi="Century Gothic"/>
+              </w:rPr>
+            </w:pPr>
+          </w:p>
         </w:tc>
       </w:tr>
     </w:tbl>
-    <w:p/>
+    <w:p>
+      <w:pPr>
+        <w:rPr>
+          <w:rFonts w:ascii="Century Gothic" w:hAnsi="Century Gothic"/>
+        </w:rPr>
+      </w:pPr>
+    </w:p>
     <w:tbl>
       <w:tblPr>
         <w:tblStyle w:val="Grigliatabella"/>
@@ -804,50 +1578,84 @@
           <w:tcPr>
             <w:tcW w:w="9628" w:type="dxa"/>
             <w:gridSpan w:val="2"/>
+            <w:shd w:val="clear" w:color="auto" w:fill="2E74B5"/>
           </w:tcPr>
           <w:p>
             <w:pPr>
               <w:jc w:val="center"/>
-            </w:pPr>
-            <w:r>
+              <w:rPr>
+                <w:rFonts w:ascii="Century Gothic" w:hAnsi="Century Gothic"/>
+                <w:color w:val="FFFFFF" w:themeColor="background1"/>
+              </w:rPr>
+            </w:pPr>
+            <w:r>
+              <w:rPr>
+                <w:rFonts w:ascii="Century Gothic" w:hAnsi="Century Gothic"/>
+                <w:color w:val="FFFFFF" w:themeColor="background1"/>
+              </w:rPr>
               <w:t>Inventario</w:t>
             </w:r>
           </w:p>
           <w:p>
             <w:pPr>
               <w:jc w:val="center"/>
-            </w:pPr>
-          </w:p>
-        </w:tc>
-      </w:tr>
-      <w:tr>
-        <w:tc>
-          <w:tcPr>
-            <w:tcW w:w="2689" w:type="dxa"/>
+              <w:rPr>
+                <w:rFonts w:ascii="Century Gothic" w:hAnsi="Century Gothic"/>
+                <w:color w:val="FFFFFF" w:themeColor="background1"/>
+              </w:rPr>
+            </w:pPr>
+          </w:p>
+        </w:tc>
+      </w:tr>
+      <w:tr>
+        <w:tc>
+          <w:tcPr>
+            <w:tcW w:w="2689" w:type="dxa"/>
+            <w:shd w:val="clear" w:color="auto" w:fill="2E74B5"/>
           </w:tcPr>
           <w:p>
             <w:pPr>
               <w:jc w:val="center"/>
-            </w:pPr>
-            <w:r>
+              <w:rPr>
+                <w:rFonts w:ascii="Century Gothic" w:hAnsi="Century Gothic"/>
+                <w:color w:val="FFFFFF" w:themeColor="background1"/>
+              </w:rPr>
+            </w:pPr>
+            <w:r>
+              <w:rPr>
+                <w:rFonts w:ascii="Century Gothic" w:hAnsi="Century Gothic"/>
+                <w:color w:val="FFFFFF" w:themeColor="background1"/>
+              </w:rPr>
               <w:t>Servizio</w:t>
             </w:r>
           </w:p>
           <w:p>
             <w:pPr>
               <w:jc w:val="center"/>
+              <w:rPr>
+                <w:rFonts w:ascii="Century Gothic" w:hAnsi="Century Gothic"/>
+                <w:color w:val="FFFFFF" w:themeColor="background1"/>
+              </w:rPr>
             </w:pPr>
           </w:p>
         </w:tc>
         <w:tc>
           <w:tcPr>
             <w:tcW w:w="6939" w:type="dxa"/>
+            <w:shd w:val="clear" w:color="auto" w:fill="2E74B5"/>
           </w:tcPr>
           <w:p>
             <w:pPr>
               <w:jc w:val="center"/>
-            </w:pPr>
-            <w:r>
+              <w:rPr>
+                <w:rFonts w:ascii="Century Gothic" w:hAnsi="Century Gothic"/>
+              </w:rPr>
+            </w:pPr>
+            <w:r>
+              <w:rPr>
+                <w:rFonts w:ascii="Century Gothic" w:hAnsi="Century Gothic"/>
+                <w:color w:val="FFFFFF" w:themeColor="background1"/>
+              </w:rPr>
               <w:t>Descrizione</w:t>
             </w:r>
           </w:p>
@@ -857,9 +1665,20 @@
         <w:tc>
           <w:tcPr>
             <w:tcW w:w="2689" w:type="dxa"/>
-          </w:tcPr>
-          <w:p>
-            <w:r>
+            <w:shd w:val="clear" w:color="auto" w:fill="2E74B5"/>
+          </w:tcPr>
+          <w:p>
+            <w:pPr>
+              <w:rPr>
+                <w:rFonts w:ascii="Century Gothic" w:hAnsi="Century Gothic"/>
+                <w:color w:val="FFFFFF" w:themeColor="background1"/>
+              </w:rPr>
+            </w:pPr>
+            <w:r>
+              <w:rPr>
+                <w:rFonts w:ascii="Century Gothic" w:hAnsi="Century Gothic"/>
+                <w:color w:val="FFFFFF" w:themeColor="background1"/>
+              </w:rPr>
               <w:t>Crea Prodotto</w:t>
             </w:r>
           </w:p>
@@ -869,20 +1688,45 @@
             <w:tcW w:w="6939" w:type="dxa"/>
           </w:tcPr>
           <w:p>
-            <w:r>
+            <w:pPr>
+              <w:rPr>
+                <w:rFonts w:ascii="Century Gothic" w:hAnsi="Century Gothic"/>
+              </w:rPr>
+            </w:pPr>
+            <w:r>
+              <w:rPr>
+                <w:rFonts w:ascii="Century Gothic" w:hAnsi="Century Gothic"/>
+              </w:rPr>
               <w:t>Crea un Prodotto dati tutti i campi da inserire</w:t>
             </w:r>
           </w:p>
-          <w:p/>
-        </w:tc>
-      </w:tr>
-      <w:tr>
-        <w:tc>
-          <w:tcPr>
-            <w:tcW w:w="2689" w:type="dxa"/>
-          </w:tcPr>
-          <w:p>
-            <w:r>
+          <w:p>
+            <w:pPr>
+              <w:rPr>
+                <w:rFonts w:ascii="Century Gothic" w:hAnsi="Century Gothic"/>
+              </w:rPr>
+            </w:pPr>
+          </w:p>
+        </w:tc>
+      </w:tr>
+      <w:tr>
+        <w:tc>
+          <w:tcPr>
+            <w:tcW w:w="2689" w:type="dxa"/>
+            <w:shd w:val="clear" w:color="auto" w:fill="2E74B5"/>
+          </w:tcPr>
+          <w:p>
+            <w:pPr>
+              <w:rPr>
+                <w:rFonts w:ascii="Century Gothic" w:hAnsi="Century Gothic"/>
+                <w:color w:val="FFFFFF" w:themeColor="background1"/>
+              </w:rPr>
+            </w:pPr>
+            <w:r>
+              <w:rPr>
+                <w:rFonts w:ascii="Century Gothic" w:hAnsi="Century Gothic"/>
+                <w:color w:val="FFFFFF" w:themeColor="background1"/>
+              </w:rPr>
               <w:t>Aggiorna Prodotto</w:t>
             </w:r>
           </w:p>
@@ -892,15 +1736,35 @@
             <w:tcW w:w="6939" w:type="dxa"/>
           </w:tcPr>
           <w:p>
-            <w:r>
+            <w:pPr>
+              <w:rPr>
+                <w:rFonts w:ascii="Century Gothic" w:hAnsi="Century Gothic"/>
+              </w:rPr>
+            </w:pPr>
+            <w:r>
+              <w:rPr>
+                <w:rFonts w:ascii="Century Gothic" w:hAnsi="Century Gothic"/>
+              </w:rPr>
               <w:t>Aggiorna un Prodotto dati tutti i campi da modificare</w:t>
             </w:r>
           </w:p>
-          <w:p/>
+          <w:p>
+            <w:pPr>
+              <w:rPr>
+                <w:rFonts w:ascii="Century Gothic" w:hAnsi="Century Gothic"/>
+              </w:rPr>
+            </w:pPr>
+          </w:p>
         </w:tc>
       </w:tr>
     </w:tbl>
-    <w:p/>
+    <w:p>
+      <w:pPr>
+        <w:rPr>
+          <w:rFonts w:ascii="Century Gothic" w:hAnsi="Century Gothic"/>
+        </w:rPr>
+      </w:pPr>
+    </w:p>
     <w:tbl>
       <w:tblPr>
         <w:tblStyle w:val="Grigliatabella"/>
@@ -916,18 +1780,31 @@
           <w:tcPr>
             <w:tcW w:w="9628" w:type="dxa"/>
             <w:gridSpan w:val="2"/>
+            <w:shd w:val="clear" w:color="auto" w:fill="2E74B5"/>
           </w:tcPr>
           <w:p>
             <w:pPr>
               <w:jc w:val="center"/>
-            </w:pPr>
-            <w:r>
+              <w:rPr>
+                <w:rFonts w:ascii="Century Gothic" w:hAnsi="Century Gothic"/>
+                <w:color w:val="FFFFFF" w:themeColor="background1"/>
+              </w:rPr>
+            </w:pPr>
+            <w:r>
+              <w:rPr>
+                <w:rFonts w:ascii="Century Gothic" w:hAnsi="Century Gothic"/>
+                <w:color w:val="FFFFFF" w:themeColor="background1"/>
+              </w:rPr>
               <w:t>Fornitura</w:t>
             </w:r>
           </w:p>
           <w:p>
             <w:pPr>
               <w:jc w:val="center"/>
+              <w:rPr>
+                <w:rFonts w:ascii="Century Gothic" w:hAnsi="Century Gothic"/>
+                <w:color w:val="FFFFFF" w:themeColor="background1"/>
+              </w:rPr>
             </w:pPr>
           </w:p>
         </w:tc>
@@ -939,30 +1816,51 @@
         <w:tc>
           <w:tcPr>
             <w:tcW w:w="2689" w:type="dxa"/>
+            <w:shd w:val="clear" w:color="auto" w:fill="2E74B5"/>
           </w:tcPr>
           <w:p>
             <w:pPr>
               <w:jc w:val="center"/>
-            </w:pPr>
-            <w:r>
+              <w:rPr>
+                <w:rFonts w:ascii="Century Gothic" w:hAnsi="Century Gothic"/>
+                <w:color w:val="FFFFFF" w:themeColor="background1"/>
+              </w:rPr>
+            </w:pPr>
+            <w:r>
+              <w:rPr>
+                <w:rFonts w:ascii="Century Gothic" w:hAnsi="Century Gothic"/>
+                <w:color w:val="FFFFFF" w:themeColor="background1"/>
+              </w:rPr>
               <w:t>Servizio</w:t>
             </w:r>
           </w:p>
           <w:p>
             <w:pPr>
               <w:jc w:val="center"/>
+              <w:rPr>
+                <w:rFonts w:ascii="Century Gothic" w:hAnsi="Century Gothic"/>
+                <w:color w:val="FFFFFF" w:themeColor="background1"/>
+              </w:rPr>
             </w:pPr>
           </w:p>
         </w:tc>
         <w:tc>
           <w:tcPr>
             <w:tcW w:w="6939" w:type="dxa"/>
+            <w:shd w:val="clear" w:color="auto" w:fill="2E74B5"/>
           </w:tcPr>
           <w:p>
             <w:pPr>
               <w:jc w:val="center"/>
-            </w:pPr>
-            <w:r>
+              <w:rPr>
+                <w:rFonts w:ascii="Century Gothic" w:hAnsi="Century Gothic"/>
+              </w:rPr>
+            </w:pPr>
+            <w:r>
+              <w:rPr>
+                <w:rFonts w:ascii="Century Gothic" w:hAnsi="Century Gothic"/>
+                <w:color w:val="FFFFFF" w:themeColor="background1"/>
+              </w:rPr>
               <w:t>Descrizione</w:t>
             </w:r>
           </w:p>
@@ -972,11 +1870,31 @@
         <w:tc>
           <w:tcPr>
             <w:tcW w:w="2689" w:type="dxa"/>
-          </w:tcPr>
-          <w:p>
-            <w:r>
-              <w:t>Crea nuova Richiesta_Fornitura</w:t>
-            </w:r>
+            <w:shd w:val="clear" w:color="auto" w:fill="2E74B5"/>
+          </w:tcPr>
+          <w:p>
+            <w:pPr>
+              <w:rPr>
+                <w:rFonts w:ascii="Century Gothic" w:hAnsi="Century Gothic"/>
+                <w:color w:val="FFFFFF" w:themeColor="background1"/>
+              </w:rPr>
+            </w:pPr>
+            <w:r>
+              <w:rPr>
+                <w:rFonts w:ascii="Century Gothic" w:hAnsi="Century Gothic"/>
+                <w:color w:val="FFFFFF" w:themeColor="background1"/>
+              </w:rPr>
+              <w:t xml:space="preserve">Crea nuova </w:t>
+            </w:r>
+            <w:proofErr w:type="spellStart"/>
+            <w:r>
+              <w:rPr>
+                <w:rFonts w:ascii="Century Gothic" w:hAnsi="Century Gothic"/>
+                <w:color w:val="FFFFFF" w:themeColor="background1"/>
+              </w:rPr>
+              <w:t>Richiesta_Fornitura</w:t>
+            </w:r>
+            <w:proofErr w:type="spellEnd"/>
           </w:p>
         </w:tc>
         <w:tc>
@@ -984,7 +1902,15 @@
             <w:tcW w:w="6939" w:type="dxa"/>
           </w:tcPr>
           <w:p>
-            <w:r>
+            <w:pPr>
+              <w:rPr>
+                <w:rFonts w:ascii="Century Gothic" w:hAnsi="Century Gothic"/>
+              </w:rPr>
+            </w:pPr>
+            <w:r>
+              <w:rPr>
+                <w:rFonts w:ascii="Century Gothic" w:hAnsi="Century Gothic"/>
+              </w:rPr>
               <w:t>Crea una Richiesta di fornitura di un Prodotto in una determinata quantità</w:t>
             </w:r>
           </w:p>
@@ -994,10 +1920,30 @@
         <w:tc>
           <w:tcPr>
             <w:tcW w:w="2689" w:type="dxa"/>
-          </w:tcPr>
-          <w:p>
-            <w:r>
-              <w:t>Richiesta_Fornitura da eseguire</w:t>
+            <w:shd w:val="clear" w:color="auto" w:fill="2E74B5"/>
+          </w:tcPr>
+          <w:p>
+            <w:pPr>
+              <w:rPr>
+                <w:rFonts w:ascii="Century Gothic" w:hAnsi="Century Gothic"/>
+                <w:color w:val="FFFFFF" w:themeColor="background1"/>
+              </w:rPr>
+            </w:pPr>
+            <w:proofErr w:type="spellStart"/>
+            <w:r>
+              <w:rPr>
+                <w:rFonts w:ascii="Century Gothic" w:hAnsi="Century Gothic"/>
+                <w:color w:val="FFFFFF" w:themeColor="background1"/>
+              </w:rPr>
+              <w:t>Richiesta_Fornitura</w:t>
+            </w:r>
+            <w:proofErr w:type="spellEnd"/>
+            <w:r>
+              <w:rPr>
+                <w:rFonts w:ascii="Century Gothic" w:hAnsi="Century Gothic"/>
+                <w:color w:val="FFFFFF" w:themeColor="background1"/>
+              </w:rPr>
+              <w:t xml:space="preserve"> da eseguire</w:t>
             </w:r>
           </w:p>
         </w:tc>
@@ -1006,7 +1952,15 @@
             <w:tcW w:w="6939" w:type="dxa"/>
           </w:tcPr>
           <w:p>
-            <w:r>
+            <w:pPr>
+              <w:rPr>
+                <w:rFonts w:ascii="Century Gothic" w:hAnsi="Century Gothic"/>
+              </w:rPr>
+            </w:pPr>
+            <w:r>
+              <w:rPr>
+                <w:rFonts w:ascii="Century Gothic" w:hAnsi="Century Gothic"/>
+              </w:rPr>
               <w:t>Restituisce un elenco di Richieste da eseguire</w:t>
             </w:r>
           </w:p>
@@ -1016,12 +1970,27 @@
         <w:tc>
           <w:tcPr>
             <w:tcW w:w="2689" w:type="dxa"/>
-          </w:tcPr>
-          <w:p>
-            <w:r>
+            <w:shd w:val="clear" w:color="auto" w:fill="2E74B5"/>
+          </w:tcPr>
+          <w:p>
+            <w:pPr>
+              <w:rPr>
+                <w:rFonts w:ascii="Century Gothic" w:hAnsi="Century Gothic"/>
+                <w:color w:val="FFFFFF" w:themeColor="background1"/>
+              </w:rPr>
+            </w:pPr>
+            <w:r>
+              <w:rPr>
+                <w:rFonts w:ascii="Century Gothic" w:hAnsi="Century Gothic"/>
+                <w:color w:val="FFFFFF" w:themeColor="background1"/>
+              </w:rPr>
               <w:t xml:space="preserve">Modifica stato </w:t>
             </w:r>
             <w:r>
+              <w:rPr>
+                <w:rFonts w:ascii="Century Gothic" w:hAnsi="Century Gothic"/>
+                <w:color w:val="FFFFFF" w:themeColor="background1"/>
+              </w:rPr>
               <w:t>Richiesta _Fornitura</w:t>
             </w:r>
           </w:p>
@@ -1031,13 +2000,27 @@
             <w:tcW w:w="6939" w:type="dxa"/>
           </w:tcPr>
           <w:p>
-            <w:r>
+            <w:pPr>
+              <w:rPr>
+                <w:rFonts w:ascii="Century Gothic" w:hAnsi="Century Gothic"/>
+              </w:rPr>
+            </w:pPr>
+            <w:r>
+              <w:rPr>
+                <w:rFonts w:ascii="Century Gothic" w:hAnsi="Century Gothic"/>
+              </w:rPr>
               <w:t xml:space="preserve">Modifica lo stato di una </w:t>
             </w:r>
             <w:r>
+              <w:rPr>
+                <w:rFonts w:ascii="Century Gothic" w:hAnsi="Century Gothic"/>
+              </w:rPr>
               <w:t>R</w:t>
             </w:r>
             <w:r>
+              <w:rPr>
+                <w:rFonts w:ascii="Century Gothic" w:hAnsi="Century Gothic"/>
+              </w:rPr>
               <w:t>ichiesta</w:t>
             </w:r>
           </w:p>
@@ -1047,9 +2030,20 @@
         <w:tc>
           <w:tcPr>
             <w:tcW w:w="2689" w:type="dxa"/>
-          </w:tcPr>
-          <w:p>
-            <w:r>
+            <w:shd w:val="clear" w:color="auto" w:fill="2E74B5"/>
+          </w:tcPr>
+          <w:p>
+            <w:pPr>
+              <w:rPr>
+                <w:rFonts w:ascii="Century Gothic" w:hAnsi="Century Gothic"/>
+                <w:color w:val="FFFFFF" w:themeColor="background1"/>
+              </w:rPr>
+            </w:pPr>
+            <w:r>
+              <w:rPr>
+                <w:rFonts w:ascii="Century Gothic" w:hAnsi="Century Gothic"/>
+                <w:color w:val="FFFFFF" w:themeColor="background1"/>
+              </w:rPr>
               <w:t xml:space="preserve">Stima Fornitura </w:t>
             </w:r>
           </w:p>
@@ -1059,14 +2053,28 @@
             <w:tcW w:w="6939" w:type="dxa"/>
           </w:tcPr>
           <w:p>
-            <w:r>
+            <w:pPr>
+              <w:rPr>
+                <w:rFonts w:ascii="Century Gothic" w:hAnsi="Century Gothic"/>
+              </w:rPr>
+            </w:pPr>
+            <w:r>
+              <w:rPr>
+                <w:rFonts w:ascii="Century Gothic" w:hAnsi="Century Gothic"/>
+              </w:rPr>
               <w:t>Restituisce una stima calcolata da una IA della quantità da acquistare di un prodotto</w:t>
             </w:r>
           </w:p>
         </w:tc>
       </w:tr>
     </w:tbl>
-    <w:p/>
+    <w:p>
+      <w:pPr>
+        <w:rPr>
+          <w:rFonts w:ascii="Century Gothic" w:hAnsi="Century Gothic"/>
+        </w:rPr>
+      </w:pPr>
+    </w:p>
     <w:tbl>
       <w:tblPr>
         <w:tblStyle w:val="Grigliatabella"/>
@@ -1085,18 +2093,31 @@
           <w:tcPr>
             <w:tcW w:w="9628" w:type="dxa"/>
             <w:gridSpan w:val="2"/>
+            <w:shd w:val="clear" w:color="auto" w:fill="2E74B5"/>
           </w:tcPr>
           <w:p>
             <w:pPr>
               <w:jc w:val="center"/>
-            </w:pPr>
-            <w:r>
+              <w:rPr>
+                <w:rFonts w:ascii="Century Gothic" w:hAnsi="Century Gothic"/>
+                <w:color w:val="FFFFFF" w:themeColor="background1"/>
+              </w:rPr>
+            </w:pPr>
+            <w:r>
+              <w:rPr>
+                <w:rFonts w:ascii="Century Gothic" w:hAnsi="Century Gothic"/>
+                <w:color w:val="FFFFFF" w:themeColor="background1"/>
+              </w:rPr>
               <w:t>Ticket</w:t>
             </w:r>
           </w:p>
           <w:p>
             <w:pPr>
               <w:jc w:val="center"/>
+              <w:rPr>
+                <w:rFonts w:ascii="Century Gothic" w:hAnsi="Century Gothic"/>
+                <w:color w:val="FFFFFF" w:themeColor="background1"/>
+              </w:rPr>
             </w:pPr>
           </w:p>
         </w:tc>
@@ -1108,30 +2129,51 @@
         <w:tc>
           <w:tcPr>
             <w:tcW w:w="2689" w:type="dxa"/>
+            <w:shd w:val="clear" w:color="auto" w:fill="2E74B5"/>
           </w:tcPr>
           <w:p>
             <w:pPr>
               <w:jc w:val="center"/>
-            </w:pPr>
-            <w:r>
+              <w:rPr>
+                <w:rFonts w:ascii="Century Gothic" w:hAnsi="Century Gothic"/>
+                <w:color w:val="FFFFFF" w:themeColor="background1"/>
+              </w:rPr>
+            </w:pPr>
+            <w:r>
+              <w:rPr>
+                <w:rFonts w:ascii="Century Gothic" w:hAnsi="Century Gothic"/>
+                <w:color w:val="FFFFFF" w:themeColor="background1"/>
+              </w:rPr>
               <w:t>Servizio</w:t>
             </w:r>
           </w:p>
           <w:p>
             <w:pPr>
               <w:jc w:val="center"/>
+              <w:rPr>
+                <w:rFonts w:ascii="Century Gothic" w:hAnsi="Century Gothic"/>
+                <w:color w:val="FFFFFF" w:themeColor="background1"/>
+              </w:rPr>
             </w:pPr>
           </w:p>
         </w:tc>
         <w:tc>
           <w:tcPr>
             <w:tcW w:w="6939" w:type="dxa"/>
+            <w:shd w:val="clear" w:color="auto" w:fill="2E74B5"/>
           </w:tcPr>
           <w:p>
             <w:pPr>
               <w:jc w:val="center"/>
-            </w:pPr>
-            <w:r>
+              <w:rPr>
+                <w:rFonts w:ascii="Century Gothic" w:hAnsi="Century Gothic"/>
+              </w:rPr>
+            </w:pPr>
+            <w:r>
+              <w:rPr>
+                <w:rFonts w:ascii="Century Gothic" w:hAnsi="Century Gothic"/>
+                <w:color w:val="FFFFFF" w:themeColor="background1"/>
+              </w:rPr>
               <w:t>Descrizione</w:t>
             </w:r>
           </w:p>
@@ -1144,9 +2186,20 @@
         <w:tc>
           <w:tcPr>
             <w:tcW w:w="2689" w:type="dxa"/>
-          </w:tcPr>
-          <w:p>
-            <w:r>
+            <w:shd w:val="clear" w:color="auto" w:fill="2E74B5"/>
+          </w:tcPr>
+          <w:p>
+            <w:pPr>
+              <w:rPr>
+                <w:rFonts w:ascii="Century Gothic" w:hAnsi="Century Gothic"/>
+                <w:color w:val="FFFFFF" w:themeColor="background1"/>
+              </w:rPr>
+            </w:pPr>
+            <w:r>
+              <w:rPr>
+                <w:rFonts w:ascii="Century Gothic" w:hAnsi="Century Gothic"/>
+                <w:color w:val="FFFFFF" w:themeColor="background1"/>
+              </w:rPr>
               <w:t>Crea Ticket</w:t>
             </w:r>
           </w:p>
@@ -1156,7 +2209,15 @@
             <w:tcW w:w="6939" w:type="dxa"/>
           </w:tcPr>
           <w:p>
-            <w:r>
+            <w:pPr>
+              <w:rPr>
+                <w:rFonts w:ascii="Century Gothic" w:hAnsi="Century Gothic"/>
+              </w:rPr>
+            </w:pPr>
+            <w:r>
+              <w:rPr>
+                <w:rFonts w:ascii="Century Gothic" w:hAnsi="Century Gothic"/>
+              </w:rPr>
               <w:t>Crea un nuovo Ticket con tutti i dati necessari</w:t>
             </w:r>
           </w:p>
@@ -1169,9 +2230,20 @@
         <w:tc>
           <w:tcPr>
             <w:tcW w:w="2689" w:type="dxa"/>
-          </w:tcPr>
-          <w:p>
-            <w:r>
+            <w:shd w:val="clear" w:color="auto" w:fill="2E74B5"/>
+          </w:tcPr>
+          <w:p>
+            <w:pPr>
+              <w:rPr>
+                <w:rFonts w:ascii="Century Gothic" w:hAnsi="Century Gothic"/>
+                <w:color w:val="FFFFFF" w:themeColor="background1"/>
+              </w:rPr>
+            </w:pPr>
+            <w:r>
+              <w:rPr>
+                <w:rFonts w:ascii="Century Gothic" w:hAnsi="Century Gothic"/>
+                <w:color w:val="FFFFFF" w:themeColor="background1"/>
+              </w:rPr>
               <w:t>Aggiorna stato Ticket</w:t>
             </w:r>
           </w:p>
@@ -1181,7 +2253,15 @@
             <w:tcW w:w="6939" w:type="dxa"/>
           </w:tcPr>
           <w:p>
-            <w:r>
+            <w:pPr>
+              <w:rPr>
+                <w:rFonts w:ascii="Century Gothic" w:hAnsi="Century Gothic"/>
+              </w:rPr>
+            </w:pPr>
+            <w:r>
+              <w:rPr>
+                <w:rFonts w:ascii="Century Gothic" w:hAnsi="Century Gothic"/>
+              </w:rPr>
               <w:t>Aggiorna lo stato del Ticket per monitorarne l’avanzamento</w:t>
             </w:r>
           </w:p>

</xml_diff>